<commit_message>
Add credit score insertion in credit report
</commit_message>
<xml_diff>
--- a/blank_report.docx
+++ b/blank_report.docx
@@ -176,7 +176,7 @@
     <w:tbl>
       <w:tblPr>
         <w:tblStyle w:val="Table2"/>
-        <w:tblW w:w="9236.0" w:type="dxa"/>
+        <w:tblW w:w="9241.0" w:type="dxa"/>
         <w:jc w:val="left"/>
         <w:tblInd w:w="108.0" w:type="dxa"/>
         <w:tblBorders>
@@ -192,16 +192,16 @@
       </w:tblPr>
       <w:tblGrid>
         <w:gridCol w:w="436"/>
-        <w:gridCol w:w="4795"/>
-        <w:gridCol w:w="1562"/>
-        <w:gridCol w:w="1183"/>
+        <w:gridCol w:w="4725"/>
+        <w:gridCol w:w="1575"/>
+        <w:gridCol w:w="1245"/>
         <w:gridCol w:w="1260"/>
         <w:tblGridChange w:id="0">
           <w:tblGrid>
             <w:gridCol w:w="436"/>
-            <w:gridCol w:w="4795"/>
-            <w:gridCol w:w="1562"/>
-            <w:gridCol w:w="1183"/>
+            <w:gridCol w:w="4725"/>
+            <w:gridCol w:w="1575"/>
+            <w:gridCol w:w="1245"/>
             <w:gridCol w:w="1260"/>
           </w:tblGrid>
         </w:tblGridChange>
@@ -371,6 +371,250 @@
     <w:pPr>
       <w:keepNext w:val="1"/>
       <w:keepLines w:val="1"/>
+      <w:widowControl w:val="1"/>
+      <w:pBdr>
+        <w:top w:space="0" w:sz="0" w:val="nil"/>
+        <w:left w:space="0" w:sz="0" w:val="nil"/>
+        <w:bottom w:space="0" w:sz="0" w:val="nil"/>
+        <w:right w:space="0" w:sz="0" w:val="nil"/>
+        <w:between w:space="0" w:sz="0" w:val="nil"/>
+      </w:pBdr>
+      <w:shd w:fill="auto" w:val="clear"/>
+      <w:spacing w:after="120" w:before="480" w:line="240" w:lineRule="auto"/>
+      <w:ind w:left="0" w:right="0" w:firstLine="0"/>
+      <w:jc w:val="left"/>
+    </w:pPr>
+    <w:rPr>
+      <w:rFonts w:ascii="Times New Roman" w:cs="Times New Roman" w:eastAsia="Times New Roman" w:hAnsi="Times New Roman"/>
+      <w:b w:val="1"/>
+      <w:i w:val="0"/>
+      <w:smallCaps w:val="0"/>
+      <w:strike w:val="0"/>
+      <w:color w:val="000000"/>
+      <w:sz w:val="48"/>
+      <w:szCs w:val="48"/>
+      <w:u w:val="none"/>
+      <w:shd w:fill="auto" w:val="clear"/>
+      <w:vertAlign w:val="baseline"/>
+    </w:rPr>
+  </w:style>
+  <w:style w:type="paragraph" w:styleId="Heading2">
+    <w:name w:val="heading 2"/>
+    <w:basedOn w:val="Normal"/>
+    <w:next w:val="Normal"/>
+    <w:pPr>
+      <w:keepNext w:val="1"/>
+      <w:keepLines w:val="1"/>
+      <w:widowControl w:val="1"/>
+      <w:pBdr>
+        <w:top w:space="0" w:sz="0" w:val="nil"/>
+        <w:left w:space="0" w:sz="0" w:val="nil"/>
+        <w:bottom w:space="0" w:sz="0" w:val="nil"/>
+        <w:right w:space="0" w:sz="0" w:val="nil"/>
+        <w:between w:space="0" w:sz="0" w:val="nil"/>
+      </w:pBdr>
+      <w:shd w:fill="auto" w:val="clear"/>
+      <w:spacing w:after="80" w:before="360" w:line="240" w:lineRule="auto"/>
+      <w:ind w:left="0" w:right="0" w:firstLine="0"/>
+      <w:jc w:val="left"/>
+    </w:pPr>
+    <w:rPr>
+      <w:rFonts w:ascii="Times New Roman" w:cs="Times New Roman" w:eastAsia="Times New Roman" w:hAnsi="Times New Roman"/>
+      <w:b w:val="1"/>
+      <w:i w:val="0"/>
+      <w:smallCaps w:val="0"/>
+      <w:strike w:val="0"/>
+      <w:color w:val="000000"/>
+      <w:sz w:val="36"/>
+      <w:szCs w:val="36"/>
+      <w:u w:val="none"/>
+      <w:shd w:fill="auto" w:val="clear"/>
+      <w:vertAlign w:val="baseline"/>
+    </w:rPr>
+  </w:style>
+  <w:style w:type="paragraph" w:styleId="Heading3">
+    <w:name w:val="heading 3"/>
+    <w:basedOn w:val="Normal"/>
+    <w:next w:val="Normal"/>
+    <w:pPr>
+      <w:keepNext w:val="1"/>
+      <w:keepLines w:val="1"/>
+      <w:widowControl w:val="1"/>
+      <w:pBdr>
+        <w:top w:space="0" w:sz="0" w:val="nil"/>
+        <w:left w:space="0" w:sz="0" w:val="nil"/>
+        <w:bottom w:space="0" w:sz="0" w:val="nil"/>
+        <w:right w:space="0" w:sz="0" w:val="nil"/>
+        <w:between w:space="0" w:sz="0" w:val="nil"/>
+      </w:pBdr>
+      <w:shd w:fill="auto" w:val="clear"/>
+      <w:spacing w:after="80" w:before="280" w:line="240" w:lineRule="auto"/>
+      <w:ind w:left="0" w:right="0" w:firstLine="0"/>
+      <w:jc w:val="left"/>
+    </w:pPr>
+    <w:rPr>
+      <w:rFonts w:ascii="Times New Roman" w:cs="Times New Roman" w:eastAsia="Times New Roman" w:hAnsi="Times New Roman"/>
+      <w:b w:val="1"/>
+      <w:i w:val="0"/>
+      <w:smallCaps w:val="0"/>
+      <w:strike w:val="0"/>
+      <w:color w:val="000000"/>
+      <w:sz w:val="28"/>
+      <w:szCs w:val="28"/>
+      <w:u w:val="none"/>
+      <w:shd w:fill="auto" w:val="clear"/>
+      <w:vertAlign w:val="baseline"/>
+    </w:rPr>
+  </w:style>
+  <w:style w:type="paragraph" w:styleId="Heading4">
+    <w:name w:val="heading 4"/>
+    <w:basedOn w:val="Normal"/>
+    <w:next w:val="Normal"/>
+    <w:pPr>
+      <w:keepNext w:val="1"/>
+      <w:keepLines w:val="1"/>
+      <w:widowControl w:val="1"/>
+      <w:pBdr>
+        <w:top w:space="0" w:sz="0" w:val="nil"/>
+        <w:left w:space="0" w:sz="0" w:val="nil"/>
+        <w:bottom w:space="0" w:sz="0" w:val="nil"/>
+        <w:right w:space="0" w:sz="0" w:val="nil"/>
+        <w:between w:space="0" w:sz="0" w:val="nil"/>
+      </w:pBdr>
+      <w:shd w:fill="auto" w:val="clear"/>
+      <w:spacing w:after="40" w:before="240" w:line="240" w:lineRule="auto"/>
+      <w:ind w:left="0" w:right="0" w:firstLine="0"/>
+      <w:jc w:val="left"/>
+    </w:pPr>
+    <w:rPr>
+      <w:rFonts w:ascii="Times New Roman" w:cs="Times New Roman" w:eastAsia="Times New Roman" w:hAnsi="Times New Roman"/>
+      <w:b w:val="1"/>
+      <w:i w:val="0"/>
+      <w:smallCaps w:val="0"/>
+      <w:strike w:val="0"/>
+      <w:color w:val="000000"/>
+      <w:sz w:val="24"/>
+      <w:szCs w:val="24"/>
+      <w:u w:val="none"/>
+      <w:shd w:fill="auto" w:val="clear"/>
+      <w:vertAlign w:val="baseline"/>
+    </w:rPr>
+  </w:style>
+  <w:style w:type="paragraph" w:styleId="Heading5">
+    <w:name w:val="heading 5"/>
+    <w:basedOn w:val="Normal"/>
+    <w:next w:val="Normal"/>
+    <w:pPr>
+      <w:keepNext w:val="1"/>
+      <w:keepLines w:val="1"/>
+      <w:widowControl w:val="1"/>
+      <w:pBdr>
+        <w:top w:space="0" w:sz="0" w:val="nil"/>
+        <w:left w:space="0" w:sz="0" w:val="nil"/>
+        <w:bottom w:space="0" w:sz="0" w:val="nil"/>
+        <w:right w:space="0" w:sz="0" w:val="nil"/>
+        <w:between w:space="0" w:sz="0" w:val="nil"/>
+      </w:pBdr>
+      <w:shd w:fill="auto" w:val="clear"/>
+      <w:spacing w:after="40" w:before="220" w:line="240" w:lineRule="auto"/>
+      <w:ind w:left="0" w:right="0" w:firstLine="0"/>
+      <w:jc w:val="left"/>
+    </w:pPr>
+    <w:rPr>
+      <w:rFonts w:ascii="Times New Roman" w:cs="Times New Roman" w:eastAsia="Times New Roman" w:hAnsi="Times New Roman"/>
+      <w:b w:val="1"/>
+      <w:i w:val="0"/>
+      <w:smallCaps w:val="0"/>
+      <w:strike w:val="0"/>
+      <w:color w:val="000000"/>
+      <w:sz w:val="22"/>
+      <w:szCs w:val="22"/>
+      <w:u w:val="none"/>
+      <w:shd w:fill="auto" w:val="clear"/>
+      <w:vertAlign w:val="baseline"/>
+    </w:rPr>
+  </w:style>
+  <w:style w:type="paragraph" w:styleId="Heading6">
+    <w:name w:val="heading 6"/>
+    <w:basedOn w:val="Normal"/>
+    <w:next w:val="Normal"/>
+    <w:pPr>
+      <w:keepNext w:val="1"/>
+      <w:keepLines w:val="1"/>
+      <w:widowControl w:val="1"/>
+      <w:pBdr>
+        <w:top w:space="0" w:sz="0" w:val="nil"/>
+        <w:left w:space="0" w:sz="0" w:val="nil"/>
+        <w:bottom w:space="0" w:sz="0" w:val="nil"/>
+        <w:right w:space="0" w:sz="0" w:val="nil"/>
+        <w:between w:space="0" w:sz="0" w:val="nil"/>
+      </w:pBdr>
+      <w:shd w:fill="auto" w:val="clear"/>
+      <w:spacing w:after="40" w:before="200" w:line="240" w:lineRule="auto"/>
+      <w:ind w:left="0" w:right="0" w:firstLine="0"/>
+      <w:jc w:val="left"/>
+    </w:pPr>
+    <w:rPr>
+      <w:rFonts w:ascii="Times New Roman" w:cs="Times New Roman" w:eastAsia="Times New Roman" w:hAnsi="Times New Roman"/>
+      <w:b w:val="1"/>
+      <w:i w:val="0"/>
+      <w:smallCaps w:val="0"/>
+      <w:strike w:val="0"/>
+      <w:color w:val="000000"/>
+      <w:sz w:val="20"/>
+      <w:szCs w:val="20"/>
+      <w:u w:val="none"/>
+      <w:shd w:fill="auto" w:val="clear"/>
+      <w:vertAlign w:val="baseline"/>
+    </w:rPr>
+  </w:style>
+  <w:style w:type="paragraph" w:styleId="Title">
+    <w:name w:val="Title"/>
+    <w:basedOn w:val="Normal"/>
+    <w:next w:val="Normal"/>
+    <w:pPr>
+      <w:keepNext w:val="1"/>
+      <w:keepLines w:val="1"/>
+      <w:widowControl w:val="1"/>
+      <w:pBdr>
+        <w:top w:space="0" w:sz="0" w:val="nil"/>
+        <w:left w:space="0" w:sz="0" w:val="nil"/>
+        <w:bottom w:space="0" w:sz="0" w:val="nil"/>
+        <w:right w:space="0" w:sz="0" w:val="nil"/>
+        <w:between w:space="0" w:sz="0" w:val="nil"/>
+      </w:pBdr>
+      <w:shd w:fill="auto" w:val="clear"/>
+      <w:spacing w:after="120" w:before="480" w:line="240" w:lineRule="auto"/>
+      <w:ind w:left="0" w:right="0" w:firstLine="0"/>
+      <w:jc w:val="left"/>
+    </w:pPr>
+    <w:rPr>
+      <w:rFonts w:ascii="Times New Roman" w:cs="Times New Roman" w:eastAsia="Times New Roman" w:hAnsi="Times New Roman"/>
+      <w:b w:val="1"/>
+      <w:i w:val="0"/>
+      <w:smallCaps w:val="0"/>
+      <w:strike w:val="0"/>
+      <w:color w:val="000000"/>
+      <w:sz w:val="72"/>
+      <w:szCs w:val="72"/>
+      <w:u w:val="none"/>
+      <w:shd w:fill="auto" w:val="clear"/>
+      <w:vertAlign w:val="baseline"/>
+    </w:rPr>
+  </w:style>
+  <w:style w:type="paragraph" w:styleId="Normal" w:default="1">
+    <w:name w:val="normal"/>
+  </w:style>
+  <w:style w:type="table" w:styleId="TableNormal" w:default="1">
+    <w:name w:val="Table Normal"/>
+  </w:style>
+  <w:style w:type="paragraph" w:styleId="Heading1">
+    <w:name w:val="heading 1"/>
+    <w:basedOn w:val="Normal"/>
+    <w:next w:val="Normal"/>
+    <w:pPr>
+      <w:keepNext w:val="1"/>
+      <w:keepLines w:val="1"/>
       <w:spacing w:after="120" w:before="480" w:lineRule="auto"/>
     </w:pPr>
     <w:rPr>
@@ -563,6 +807,66 @@
       <w:color w:val="666666"/>
       <w:sz w:val="48"/>
       <w:szCs w:val="48"/>
+    </w:rPr>
+  </w:style>
+  <w:style w:type="table" w:styleId="Table1">
+    <w:basedOn w:val="TableNormal"/>
+    <w:tblPr>
+      <w:tblStyleRowBandSize w:val="1"/>
+      <w:tblStyleColBandSize w:val="1"/>
+      <w:tblCellMar>
+        <w:top w:w="0.0" w:type="dxa"/>
+        <w:left w:w="115.0" w:type="dxa"/>
+        <w:bottom w:w="0.0" w:type="dxa"/>
+        <w:right w:w="115.0" w:type="dxa"/>
+      </w:tblCellMar>
+    </w:tblPr>
+  </w:style>
+  <w:style w:type="table" w:styleId="Table2">
+    <w:basedOn w:val="TableNormal"/>
+    <w:tblPr>
+      <w:tblStyleRowBandSize w:val="1"/>
+      <w:tblStyleColBandSize w:val="1"/>
+      <w:tblCellMar>
+        <w:top w:w="0.0" w:type="dxa"/>
+        <w:left w:w="115.0" w:type="dxa"/>
+        <w:bottom w:w="0.0" w:type="dxa"/>
+        <w:right w:w="115.0" w:type="dxa"/>
+      </w:tblCellMar>
+    </w:tblPr>
+  </w:style>
+  <w:style w:type="paragraph" w:styleId="Subtitle">
+    <w:name w:val="Subtitle"/>
+    <w:basedOn w:val="Normal"/>
+    <w:next w:val="Normal"/>
+    <w:pPr>
+      <w:keepNext w:val="1"/>
+      <w:keepLines w:val="1"/>
+      <w:widowControl w:val="1"/>
+      <w:pBdr>
+        <w:top w:space="0" w:sz="0" w:val="nil"/>
+        <w:left w:space="0" w:sz="0" w:val="nil"/>
+        <w:bottom w:space="0" w:sz="0" w:val="nil"/>
+        <w:right w:space="0" w:sz="0" w:val="nil"/>
+        <w:between w:space="0" w:sz="0" w:val="nil"/>
+      </w:pBdr>
+      <w:shd w:fill="auto" w:val="clear"/>
+      <w:spacing w:after="80" w:before="360" w:line="240" w:lineRule="auto"/>
+      <w:ind w:left="0" w:right="0" w:firstLine="0"/>
+      <w:jc w:val="left"/>
+    </w:pPr>
+    <w:rPr>
+      <w:rFonts w:ascii="Georgia" w:cs="Georgia" w:eastAsia="Georgia" w:hAnsi="Georgia"/>
+      <w:b w:val="0"/>
+      <w:i w:val="1"/>
+      <w:smallCaps w:val="0"/>
+      <w:strike w:val="0"/>
+      <w:color w:val="666666"/>
+      <w:sz w:val="48"/>
+      <w:szCs w:val="48"/>
+      <w:u w:val="none"/>
+      <w:shd w:fill="auto" w:val="clear"/>
+      <w:vertAlign w:val="baseline"/>
     </w:rPr>
   </w:style>
   <w:style w:type="table" w:styleId="Table1">
@@ -857,7 +1161,7 @@
 
 <file path=customXML/item1.xml><?xml version="1.0" encoding="utf-8"?>
 <go:gDocsCustomXmlDataStorage xmlns:go="http://customooxmlschemas.google.com/" xmlns:r="http://schemas.openxmlformats.org/officeDocument/2006/relationships">
-  <go:docsCustomData xmlns:go="http://customooxmlschemas.google.com/" roundtripDataSignature="AMtx7mg1G00UpRROkO6L2eUZJNzbzc/LUw==">AMUW2mUGzlE3rTZlVgZWciDRPTdkTjn6C1okALV/Jn4bxUdOROCB4bVYmlGaaqSCFvxl8YnVGQuF/WgI4mNzLw4Ve1KObFLNMQyTmFWgL6t4nT5K4CTWrBY=</go:docsCustomData>
+  <go:docsCustomData xmlns:go="http://customooxmlschemas.google.com/" roundtripDataSignature="AMtx7mgbCQqu/++yLBOZGHRsxzrmMkOeOQ==">AMUW2mX4t5yabIh9LhQDqJE6UiDZLOu2vn5S/viPiaajo4LzLSYuCKERdE5OiOn8SYuNv0LuCMgYTIhNcNwk4jjeRHiV1DNC7gIpS6P9GveHJndzv8ravjE=</go:docsCustomData>
 </go:gDocsCustomXmlDataStorage>
 </file>
 

</xml_diff>

<commit_message>
credit report table score representation enhancement
</commit_message>
<xml_diff>
--- a/blank_report.docx
+++ b/blank_report.docx
@@ -176,7 +176,7 @@
     <w:tbl>
       <w:tblPr>
         <w:tblStyle w:val="Table2"/>
-        <w:tblW w:w="9241.0" w:type="dxa"/>
+        <w:tblW w:w="9240.0" w:type="dxa"/>
         <w:jc w:val="left"/>
         <w:tblInd w:w="108.0" w:type="dxa"/>
         <w:tblBorders>
@@ -191,15 +191,15 @@
         <w:tblLook w:val="0000"/>
       </w:tblPr>
       <w:tblGrid>
-        <w:gridCol w:w="436"/>
-        <w:gridCol w:w="4725"/>
+        <w:gridCol w:w="525"/>
+        <w:gridCol w:w="4635"/>
         <w:gridCol w:w="1575"/>
         <w:gridCol w:w="1245"/>
         <w:gridCol w:w="1260"/>
         <w:tblGridChange w:id="0">
           <w:tblGrid>
-            <w:gridCol w:w="436"/>
-            <w:gridCol w:w="4725"/>
+            <w:gridCol w:w="525"/>
+            <w:gridCol w:w="4635"/>
             <w:gridCol w:w="1575"/>
             <w:gridCol w:w="1245"/>
             <w:gridCol w:w="1260"/>
@@ -216,6 +216,7 @@
           </w:tcPr>
           <w:p>
             <w:pPr>
+              <w:jc w:val="center"/>
               <w:rPr>
                 <w:sz w:val="20"/>
                 <w:szCs w:val="20"/>
@@ -1161,7 +1162,7 @@
 
 <file path=customXML/item1.xml><?xml version="1.0" encoding="utf-8"?>
 <go:gDocsCustomXmlDataStorage xmlns:go="http://customooxmlschemas.google.com/" xmlns:r="http://schemas.openxmlformats.org/officeDocument/2006/relationships">
-  <go:docsCustomData xmlns:go="http://customooxmlschemas.google.com/" roundtripDataSignature="AMtx7mgbCQqu/++yLBOZGHRsxzrmMkOeOQ==">AMUW2mX4t5yabIh9LhQDqJE6UiDZLOu2vn5S/viPiaajo4LzLSYuCKERdE5OiOn8SYuNv0LuCMgYTIhNcNwk4jjeRHiV1DNC7gIpS6P9GveHJndzv8ravjE=</go:docsCustomData>
+  <go:docsCustomData xmlns:go="http://customooxmlschemas.google.com/" roundtripDataSignature="AMtx7mgbCQqu/++yLBOZGHRsxzrmMkOeOQ==">AMUW2mWUonNbAHEQCS4xAUHjEZ8ze7/cvvTLt/5uOLeYk3lRn9s1EigqyPKAcekXZPIuoEUKL5aWkLCrUzd7+0IF1kZ8hfrl5C1PfxW7CDLXIo02O4AgSwY=</go:docsCustomData>
 </go:gDocsCustomXmlDataStorage>
 </file>
 

</xml_diff>